<commit_message>
influx db data fix
</commit_message>
<xml_diff>
--- a/LAPD Crime Data/soluzione/relazione/relazione.docx
+++ b/LAPD Crime Data/soluzione/relazione/relazione.docx
@@ -2691,7 +2691,31 @@
         <w:t>time_slot</w:t>
       </w:r>
       <w:r>
-        <w:t>: fascia oraria (day: 06:00-22:00, night: 22:00-06:00)</w:t>
+        <w:t>: fascia oraria (day: 0</w:t>
+      </w:r>
+      <w:r>
+        <w:t>8</w:t>
+      </w:r>
+      <w:r>
+        <w:t>:00-2</w:t>
+      </w:r>
+      <w:r>
+        <w:t>0</w:t>
+      </w:r>
+      <w:r>
+        <w:t>:00, night: 2</w:t>
+      </w:r>
+      <w:r>
+        <w:t>0</w:t>
+      </w:r>
+      <w:r>
+        <w:t>:00-0</w:t>
+      </w:r>
+      <w:r>
+        <w:t>8</w:t>
+      </w:r>
+      <w:r>
+        <w:t>:00)</w:t>
       </w:r>
     </w:p>
     <w:p>
@@ -2824,6 +2848,9 @@
       <w:r>
         <w:t>È stata utilizzata la colonna DATE OCC (data di occorrenza del crimine) come timestamp primario, in quanto rappresenta il momento effettivo in cui il crimine si è verificato, a differenza di Date Rptd che indica la data di segnalazione.</w:t>
       </w:r>
+      <w:r>
+        <w:t xml:space="preserve"> A questo valore è stato aggiunto un piccolo incremento univoco per riga, per far si che ogni crimine non si sovrapponga (anche se data, luogo e tipologia identica).</w:t>
+      </w:r>
     </w:p>
     <w:p>
       <w:pPr>
@@ -2956,7 +2983,6 @@
       </w:pPr>
       <w:bookmarkStart w:id="8" w:name="_Toc219048292"/>
       <w:r>
-        <w:lastRenderedPageBreak/>
         <w:t>2.3 Sistema di Allerta Automatizzato</w:t>
       </w:r>
       <w:bookmarkEnd w:id="8"/>
@@ -3381,18 +3407,18 @@
           <w:noProof/>
         </w:rPr>
         <w:drawing>
-          <wp:anchor distT="0" distB="0" distL="114300" distR="114300" simplePos="0" relativeHeight="251661312" behindDoc="0" locked="0" layoutInCell="1" allowOverlap="1" wp14:anchorId="47E7E033" wp14:editId="2D082BAE">
+          <wp:anchor distT="0" distB="0" distL="114300" distR="114300" simplePos="0" relativeHeight="251670528" behindDoc="0" locked="0" layoutInCell="1" allowOverlap="1" wp14:anchorId="20664F88" wp14:editId="19DADA5B">
             <wp:simplePos x="0" y="0"/>
             <wp:positionH relativeFrom="margin">
               <wp:posOffset>0</wp:posOffset>
             </wp:positionH>
             <wp:positionV relativeFrom="margin">
-              <wp:posOffset>2273300</wp:posOffset>
+              <wp:posOffset>2360241</wp:posOffset>
             </wp:positionV>
-            <wp:extent cx="5731510" cy="2432685"/>
-            <wp:effectExtent l="0" t="0" r="0" b="5715"/>
+            <wp:extent cx="5731510" cy="2430145"/>
+            <wp:effectExtent l="0" t="0" r="0" b="0"/>
             <wp:wrapSquare wrapText="bothSides"/>
-            <wp:docPr id="509076502" name="Picture 1" descr="A graph of different colored lines  AI-generated content may be incorrect."/>
+            <wp:docPr id="1780711952" name="Picture 1"/>
             <wp:cNvGraphicFramePr>
               <a:graphicFrameLocks xmlns:a="http://schemas.openxmlformats.org/drawingml/2006/main" noChangeAspect="1"/>
             </wp:cNvGraphicFramePr>
@@ -3400,13 +3426,310 @@
               <a:graphicData uri="http://schemas.openxmlformats.org/drawingml/2006/picture">
                 <pic:pic xmlns:pic="http://schemas.openxmlformats.org/drawingml/2006/picture">
                   <pic:nvPicPr>
-                    <pic:cNvPr id="509076502" name="Picture 1" descr="A graph of different colored lines  AI-generated content may be incorrect."/>
+                    <pic:cNvPr id="1780711952" name="Picture 1780711952"/>
+                    <pic:cNvPicPr/>
+                  </pic:nvPicPr>
+                  <pic:blipFill>
+                    <a:blip r:embed="rId7" cstate="print">
+                      <a:extLst>
+                        <a:ext uri="{28A0092B-C50C-407E-A947-70E740481C1C}">
+                          <a14:useLocalDpi xmlns:a14="http://schemas.microsoft.com/office/drawing/2010/main" val="0"/>
+                        </a:ext>
+                      </a:extLst>
+                    </a:blip>
+                    <a:stretch>
+                      <a:fillRect/>
+                    </a:stretch>
+                  </pic:blipFill>
+                  <pic:spPr>
+                    <a:xfrm>
+                      <a:off x="0" y="0"/>
+                      <a:ext cx="5731510" cy="2430145"/>
+                    </a:xfrm>
+                    <a:prstGeom prst="rect">
+                      <a:avLst/>
+                    </a:prstGeom>
+                  </pic:spPr>
+                </pic:pic>
+              </a:graphicData>
+            </a:graphic>
+          </wp:anchor>
+        </w:drawing>
+      </w:r>
+      <w:r>
+        <w:rPr>
+          <w:b/>
+          <w:bCs/>
+        </w:rPr>
+        <w:t xml:space="preserve">mean(): </w:t>
+      </w:r>
+      <w:r>
+        <w:t>calcola la media aritmetica dei valori giornalieri, ottenendo così il numero medio di crimini giornalieri per ciascuna combinazione area-stagione.</w:t>
+      </w:r>
+    </w:p>
+    <w:p>
+      <w:pPr>
+        <w:pStyle w:val="Heading3"/>
+        <w:jc w:val="both"/>
+      </w:pPr>
+      <w:bookmarkStart w:id="13" w:name="_Toc219048297"/>
+      <w:r>
+        <w:t>Risposta alla Domanda: Quali aree mostrano un picco di criminalità stagionale?</w:t>
+      </w:r>
+      <w:bookmarkEnd w:id="13"/>
+    </w:p>
+    <w:p>
+      <w:pPr>
+        <w:spacing w:after="200"/>
+        <w:jc w:val="both"/>
+      </w:pPr>
+      <w:r>
+        <w:t>Dall'analisi emergono pattern distinti:</w:t>
+      </w:r>
+    </w:p>
+    <w:p>
+      <w:pPr>
+        <w:pStyle w:val="ListParagraph"/>
+        <w:numPr>
+          <w:ilvl w:val="0"/>
+          <w:numId w:val="2"/>
+        </w:numPr>
+        <w:jc w:val="both"/>
+      </w:pPr>
+      <w:r>
+        <w:rPr>
+          <w:b/>
+          <w:bCs/>
+        </w:rPr>
+        <w:t xml:space="preserve">Aree con picco invernale: </w:t>
+      </w:r>
+      <w:r>
+        <w:t xml:space="preserve">la maggioranza delle aree presenta il massimo durante l’inverno, con particolare evidenza in zone come </w:t>
+      </w:r>
+      <w:r>
+        <w:t>Hollywood</w:t>
+      </w:r>
+      <w:r>
+        <w:t>, Central e Wilshire.</w:t>
+      </w:r>
+    </w:p>
+    <w:p>
+      <w:pPr>
+        <w:pStyle w:val="ListParagraph"/>
+        <w:numPr>
+          <w:ilvl w:val="0"/>
+          <w:numId w:val="2"/>
+        </w:numPr>
+        <w:jc w:val="both"/>
+      </w:pPr>
+      <w:r>
+        <w:rPr>
+          <w:b/>
+          <w:bCs/>
+        </w:rPr>
+        <w:t xml:space="preserve">Aree con picco primaverile: </w:t>
+      </w:r>
+      <w:r>
+        <w:t>alcune aree</w:t>
+      </w:r>
+      <w:r>
+        <w:t xml:space="preserve"> come </w:t>
+      </w:r>
+      <w:r>
+        <w:t>77th Street</w:t>
+      </w:r>
+      <w:r>
+        <w:t xml:space="preserve"> </w:t>
+      </w:r>
+      <w:r>
+        <w:t>mostrano incrementi nel periodo primaverile, possibilmente correlati alla ripresa delle attività “col bel tempo”.</w:t>
+      </w:r>
+    </w:p>
+    <w:p>
+      <w:pPr>
+        <w:pStyle w:val="ListParagraph"/>
+        <w:numPr>
+          <w:ilvl w:val="0"/>
+          <w:numId w:val="2"/>
+        </w:numPr>
+        <w:jc w:val="both"/>
+      </w:pPr>
+      <w:r>
+        <w:rPr>
+          <w:b/>
+          <w:bCs/>
+        </w:rPr>
+        <w:t xml:space="preserve">Aree stabili: </w:t>
+      </w:r>
+      <w:r>
+        <w:t>molte aree mantengono livelli relativamente costanti durante l'anno, suggerendo dinamiche criminali a grandi linee indipendenti dai fattori stagionali.</w:t>
+      </w:r>
+    </w:p>
+    <w:p>
+      <w:pPr>
+        <w:pStyle w:val="Heading2"/>
+        <w:jc w:val="both"/>
+      </w:pPr>
+    </w:p>
+    <w:p>
+      <w:pPr>
+        <w:pStyle w:val="Heading2"/>
+        <w:jc w:val="both"/>
+      </w:pPr>
+    </w:p>
+    <w:p>
+      <w:pPr>
+        <w:pStyle w:val="Heading2"/>
+        <w:jc w:val="both"/>
+      </w:pPr>
+    </w:p>
+    <w:p>
+      <w:pPr>
+        <w:pStyle w:val="Heading2"/>
+        <w:jc w:val="both"/>
+      </w:pPr>
+    </w:p>
+    <w:p>
+      <w:pPr>
+        <w:pStyle w:val="Heading2"/>
+        <w:jc w:val="both"/>
+      </w:pPr>
+      <w:bookmarkStart w:id="14" w:name="_Toc219048298"/>
+      <w:r>
+        <w:lastRenderedPageBreak/>
+        <w:t xml:space="preserve">3.2 </w:t>
+      </w:r>
+      <w:r>
+        <w:rPr>
+          <w:i/>
+          <w:iCs/>
+        </w:rPr>
+        <w:t>Query 2:</w:t>
+      </w:r>
+      <w:r>
+        <w:t xml:space="preserve"> Distribuzione Oraria per Categoria (Luglio 2023)</w:t>
+      </w:r>
+      <w:bookmarkEnd w:id="14"/>
+    </w:p>
+    <w:p>
+      <w:pPr>
+        <w:pStyle w:val="Heading3"/>
+        <w:jc w:val="both"/>
+      </w:pPr>
+      <w:bookmarkStart w:id="15" w:name="_Toc219048299"/>
+      <w:r>
+        <w:t>Metodologia</w:t>
+      </w:r>
+      <w:bookmarkEnd w:id="15"/>
+    </w:p>
+    <w:p>
+      <w:pPr>
+        <w:spacing w:after="150"/>
+        <w:jc w:val="both"/>
+      </w:pPr>
+      <w:r>
+        <w:t>È stato selezionato Luglio 2023 come mese campione per l'analisi della distribuzione oraria. I crimini sono stati classificati in due fasce:</w:t>
+      </w:r>
+    </w:p>
+    <w:p>
+      <w:pPr>
+        <w:pStyle w:val="ListParagraph"/>
+        <w:numPr>
+          <w:ilvl w:val="0"/>
+          <w:numId w:val="2"/>
+        </w:numPr>
+        <w:jc w:val="both"/>
+      </w:pPr>
+      <w:r>
+        <w:rPr>
+          <w:b/>
+          <w:bCs/>
+        </w:rPr>
+        <w:t xml:space="preserve">Diurna (day): </w:t>
+      </w:r>
+      <w:r>
+        <w:t>dalle 0</w:t>
+      </w:r>
+      <w:r>
+        <w:t>8</w:t>
+      </w:r>
+      <w:r>
+        <w:t xml:space="preserve">:00 alle </w:t>
+      </w:r>
+      <w:r>
+        <w:t>19</w:t>
+      </w:r>
+      <w:r>
+        <w:t>:59</w:t>
+      </w:r>
+    </w:p>
+    <w:p>
+      <w:pPr>
+        <w:pStyle w:val="ListParagraph"/>
+        <w:numPr>
+          <w:ilvl w:val="0"/>
+          <w:numId w:val="2"/>
+        </w:numPr>
+        <w:jc w:val="both"/>
+      </w:pPr>
+      <w:r>
+        <w:rPr>
+          <w:b/>
+          <w:bCs/>
+        </w:rPr>
+        <w:t xml:space="preserve">Notturna (night): </w:t>
+      </w:r>
+      <w:r>
+        <w:t>dalle 2</w:t>
+      </w:r>
+      <w:r>
+        <w:t>0</w:t>
+      </w:r>
+      <w:r>
+        <w:t>:00 alle 0</w:t>
+      </w:r>
+      <w:r>
+        <w:t>7</w:t>
+      </w:r>
+      <w:r>
+        <w:t>:59</w:t>
+      </w:r>
+    </w:p>
+    <w:p>
+      <w:pPr>
+        <w:jc w:val="both"/>
+      </w:pPr>
+      <w:r>
+        <w:rPr>
+          <w:noProof/>
+        </w:rPr>
+        <w:drawing>
+          <wp:anchor distT="0" distB="0" distL="114300" distR="114300" simplePos="0" relativeHeight="251671552" behindDoc="0" locked="0" layoutInCell="1" allowOverlap="1" wp14:anchorId="58AE77C6" wp14:editId="2019A39C">
+            <wp:simplePos x="0" y="0"/>
+            <wp:positionH relativeFrom="margin">
+              <wp:posOffset>2566832</wp:posOffset>
+            </wp:positionH>
+            <wp:positionV relativeFrom="margin">
+              <wp:posOffset>1506733</wp:posOffset>
+            </wp:positionV>
+            <wp:extent cx="3231515" cy="2003425"/>
+            <wp:effectExtent l="0" t="0" r="0" b="3175"/>
+            <wp:wrapSquare wrapText="bothSides"/>
+            <wp:docPr id="1194310686" name="Picture 2" descr="A graph with blue and orange bars&#10;&#10;AI-generated content may be incorrect."/>
+            <wp:cNvGraphicFramePr>
+              <a:graphicFrameLocks xmlns:a="http://schemas.openxmlformats.org/drawingml/2006/main" noChangeAspect="1"/>
+            </wp:cNvGraphicFramePr>
+            <a:graphic xmlns:a="http://schemas.openxmlformats.org/drawingml/2006/main">
+              <a:graphicData uri="http://schemas.openxmlformats.org/drawingml/2006/picture">
+                <pic:pic xmlns:pic="http://schemas.openxmlformats.org/drawingml/2006/picture">
+                  <pic:nvPicPr>
+                    <pic:cNvPr id="1194310686" name="Picture 2" descr="A graph with blue and orange bars&#10;&#10;AI-generated content may be incorrect."/>
                     <pic:cNvPicPr>
                       <a:picLocks noChangeAspect="1" noChangeArrowheads="1"/>
                     </pic:cNvPicPr>
                   </pic:nvPicPr>
                   <pic:blipFill>
-                    <a:blip r:embed="rId7" cstate="print">
+                    <a:blip r:embed="rId8" cstate="print">
                       <a:extLst>
                         <a:ext uri="{28A0092B-C50C-407E-A947-70E740481C1C}">
                           <a14:useLocalDpi xmlns:a14="http://schemas.microsoft.com/office/drawing/2010/main" val="0"/>
@@ -3421,7 +3744,7 @@
                   <pic:spPr bwMode="auto">
                     <a:xfrm>
                       <a:off x="0" y="0"/>
-                      <a:ext cx="5731510" cy="2432685"/>
+                      <a:ext cx="3231515" cy="2003425"/>
                     </a:xfrm>
                     <a:prstGeom prst="rect">
                       <a:avLst/>
@@ -3434,290 +3757,76 @@
                 </pic:pic>
               </a:graphicData>
             </a:graphic>
+            <wp14:sizeRelH relativeFrom="margin">
+              <wp14:pctWidth>0</wp14:pctWidth>
+            </wp14:sizeRelH>
+            <wp14:sizeRelV relativeFrom="margin">
+              <wp14:pctHeight>0</wp14:pctHeight>
+            </wp14:sizeRelV>
           </wp:anchor>
         </w:drawing>
       </w:r>
-      <w:r>
-        <w:rPr>
-          <w:b/>
-          <w:bCs/>
-        </w:rPr>
-        <w:t xml:space="preserve">mean(): </w:t>
-      </w:r>
-      <w:r>
-        <w:t>calcola la media aritmetica dei valori giornalieri, ottenendo così il numero medio di crimini giornalieri per ciascuna combinazione area-stagione.</w:t>
-      </w:r>
+    </w:p>
+    <w:p>
+      <w:pPr>
+        <w:spacing w:after="150"/>
+        <w:jc w:val="both"/>
+      </w:pPr>
+      <w:r>
+        <w:t>L'aggregazione è stata effettuata raggruppando per categoria (Part 1 o Part 2) e fascia oraria, contando il numero totale di crimini in ciascuna combinazione.</w:t>
+      </w:r>
+    </w:p>
+    <w:p>
+      <w:pPr>
+        <w:spacing w:after="150"/>
+        <w:jc w:val="both"/>
+      </w:pPr>
+      <w:r>
+        <w:t xml:space="preserve">Contrariamente all'intuizione comune, </w:t>
+      </w:r>
+      <w:r>
+        <w:t xml:space="preserve">nè </w:t>
+      </w:r>
+      <w:r>
+        <w:t xml:space="preserve">i crimini violenti (Part 1) </w:t>
+      </w:r>
+      <w:r>
+        <w:t xml:space="preserve">nè i Part 2 </w:t>
+      </w:r>
+      <w:r>
+        <w:t>risultano significativamente concentrati nelle ore notturne.</w:t>
+      </w:r>
+    </w:p>
+    <w:p>
+      <w:pPr>
+        <w:pStyle w:val="ListParagraph"/>
+        <w:ind w:left="720"/>
+        <w:jc w:val="both"/>
+      </w:pPr>
+    </w:p>
+    <w:p>
+      <w:pPr>
+        <w:pStyle w:val="ListParagraph"/>
+        <w:ind w:left="720"/>
+        <w:jc w:val="both"/>
+      </w:pPr>
     </w:p>
     <w:p>
       <w:pPr>
         <w:pStyle w:val="Heading3"/>
         <w:jc w:val="both"/>
       </w:pPr>
-      <w:bookmarkStart w:id="13" w:name="_Toc219048297"/>
-      <w:r>
-        <w:t>Risposta alla Domanda: Quali aree mostrano un picco di criminalità stagionale?</w:t>
-      </w:r>
-      <w:bookmarkEnd w:id="13"/>
-    </w:p>
-    <w:p>
-      <w:pPr>
-        <w:spacing w:after="200"/>
-        <w:jc w:val="both"/>
-      </w:pPr>
-      <w:r>
-        <w:t>Dall'analisi emergono pattern distinti:</w:t>
-      </w:r>
-    </w:p>
-    <w:p>
-      <w:pPr>
-        <w:pStyle w:val="ListParagraph"/>
-        <w:numPr>
-          <w:ilvl w:val="0"/>
-          <w:numId w:val="2"/>
-        </w:numPr>
-        <w:jc w:val="both"/>
-      </w:pPr>
-      <w:r>
-        <w:rPr>
-          <w:b/>
-          <w:bCs/>
-        </w:rPr>
-        <w:t xml:space="preserve">Aree con picco invernale: </w:t>
-      </w:r>
-      <w:r>
-        <w:t>la maggioranza delle aree presenta il massimo durante l’inverno, con particolare evidenza in zone come 77th Street, Central e Wilshire.</w:t>
-      </w:r>
-    </w:p>
-    <w:p>
-      <w:pPr>
-        <w:pStyle w:val="ListParagraph"/>
-        <w:numPr>
-          <w:ilvl w:val="0"/>
-          <w:numId w:val="2"/>
-        </w:numPr>
-        <w:jc w:val="both"/>
-      </w:pPr>
-      <w:r>
-        <w:rPr>
-          <w:b/>
-          <w:bCs/>
-        </w:rPr>
-        <w:t xml:space="preserve">Aree con picco primaverile: </w:t>
-      </w:r>
-      <w:r>
-        <w:t>alcune aree centrali mostrano incrementi nel periodo primaverile, possibilmente correlati alla ripresa delle attività “col bel tempo”.</w:t>
-      </w:r>
-    </w:p>
-    <w:p>
-      <w:pPr>
-        <w:pStyle w:val="ListParagraph"/>
-        <w:numPr>
-          <w:ilvl w:val="0"/>
-          <w:numId w:val="2"/>
-        </w:numPr>
-        <w:jc w:val="both"/>
-      </w:pPr>
-      <w:r>
-        <w:rPr>
-          <w:b/>
-          <w:bCs/>
-        </w:rPr>
-        <w:t xml:space="preserve">Aree stabili: </w:t>
-      </w:r>
-      <w:r>
-        <w:t>molte aree mantengono livelli relativamente costanti durante l'anno, suggerendo dinamiche criminali a grandi linee indipendenti dai fattori stagionali.</w:t>
-      </w:r>
-    </w:p>
-    <w:p>
-      <w:pPr>
-        <w:pStyle w:val="Heading2"/>
-        <w:jc w:val="both"/>
-      </w:pPr>
-    </w:p>
-    <w:p>
-      <w:pPr>
-        <w:pStyle w:val="Heading2"/>
-        <w:jc w:val="both"/>
-      </w:pPr>
-    </w:p>
-    <w:p>
-      <w:pPr>
-        <w:pStyle w:val="Heading2"/>
-        <w:jc w:val="both"/>
-      </w:pPr>
-    </w:p>
-    <w:p>
-      <w:pPr>
-        <w:pStyle w:val="Heading2"/>
-        <w:jc w:val="both"/>
-      </w:pPr>
-    </w:p>
-    <w:p>
-      <w:pPr>
-        <w:pStyle w:val="Heading2"/>
-        <w:jc w:val="both"/>
-      </w:pPr>
-      <w:bookmarkStart w:id="14" w:name="_Toc219048298"/>
-      <w:r>
-        <w:lastRenderedPageBreak/>
-        <w:t xml:space="preserve">3.2 </w:t>
-      </w:r>
-      <w:r>
-        <w:rPr>
-          <w:i/>
-          <w:iCs/>
-        </w:rPr>
-        <w:t>Query 2:</w:t>
-      </w:r>
-      <w:r>
-        <w:t xml:space="preserve"> Distribuzione Oraria per Categoria (Luglio 2023)</w:t>
-      </w:r>
-      <w:bookmarkEnd w:id="14"/>
-    </w:p>
-    <w:p>
-      <w:pPr>
-        <w:pStyle w:val="Heading3"/>
-        <w:jc w:val="both"/>
-      </w:pPr>
-      <w:bookmarkStart w:id="15" w:name="_Toc219048299"/>
-      <w:r>
-        <w:t>Metodologia</w:t>
-      </w:r>
-      <w:bookmarkEnd w:id="15"/>
-    </w:p>
-    <w:p>
-      <w:pPr>
-        <w:spacing w:after="150"/>
-        <w:jc w:val="both"/>
-      </w:pPr>
-      <w:r>
-        <w:t>È stato selezionato Luglio 2023 come mese campione per l'analisi della distribuzione oraria. I crimini sono stati classificati in due fasce:</w:t>
-      </w:r>
-    </w:p>
-    <w:p>
-      <w:pPr>
-        <w:pStyle w:val="ListParagraph"/>
-        <w:numPr>
-          <w:ilvl w:val="0"/>
-          <w:numId w:val="2"/>
-        </w:numPr>
-        <w:jc w:val="both"/>
-      </w:pPr>
-      <w:r>
-        <w:rPr>
-          <w:b/>
-          <w:bCs/>
-        </w:rPr>
-        <w:t xml:space="preserve">Diurna (day): </w:t>
-      </w:r>
-      <w:r>
-        <w:t>dalle 06:00 alle 21:59</w:t>
-      </w:r>
-    </w:p>
-    <w:p>
-      <w:pPr>
-        <w:pStyle w:val="ListParagraph"/>
-        <w:numPr>
-          <w:ilvl w:val="0"/>
-          <w:numId w:val="2"/>
-        </w:numPr>
-        <w:jc w:val="both"/>
-      </w:pPr>
-      <w:r>
-        <w:rPr>
-          <w:b/>
-          <w:bCs/>
-        </w:rPr>
-        <w:t xml:space="preserve">Notturna (night): </w:t>
-      </w:r>
-      <w:r>
-        <w:t>dalle 22:00 alle 05:59</w:t>
-      </w:r>
-    </w:p>
-    <w:p>
-      <w:pPr>
-        <w:jc w:val="both"/>
-      </w:pPr>
-    </w:p>
-    <w:p>
-      <w:pPr>
-        <w:spacing w:after="150"/>
-        <w:jc w:val="both"/>
-      </w:pPr>
-      <w:r>
-        <w:t>L'aggregazione è stata effettuata raggruppando per categoria (Part 1 o Part 2) e fascia oraria, contando il numero totale di crimini in ciascuna combinazione.</w:t>
-      </w:r>
-    </w:p>
-    <w:p>
-      <w:pPr>
-        <w:pStyle w:val="Heading3"/>
-        <w:jc w:val="both"/>
-      </w:pPr>
-      <w:bookmarkStart w:id="16" w:name="_Toc219048300"/>
-      <w:r>
-        <w:t>Risultati e Interpretazione</w:t>
+      <w:bookmarkStart w:id="16" w:name="_Toc219048301"/>
+      <w:r>
+        <w:t xml:space="preserve">Risposta alla Domanda: I crimini violenti sono </w:t>
+      </w:r>
+      <w:r>
+        <w:t>&gt;</w:t>
+      </w:r>
+      <w:r>
+        <w:t xml:space="preserve"> distribuiti di notte?</w:t>
       </w:r>
       <w:bookmarkEnd w:id="16"/>
-    </w:p>
-    <w:p>
-      <w:pPr>
-        <w:spacing w:after="150"/>
-        <w:jc w:val="both"/>
-      </w:pPr>
-      <w:r>
-        <w:t>Contrariamente all'intuizione comune, i crimini violenti (Part 1) non risultano significativamente più concentrati nelle ore notturne. L'analisi mostra che:</w:t>
-      </w:r>
-    </w:p>
-    <w:p>
-      <w:pPr>
-        <w:pStyle w:val="ListParagraph"/>
-        <w:numPr>
-          <w:ilvl w:val="0"/>
-          <w:numId w:val="2"/>
-        </w:numPr>
-        <w:jc w:val="both"/>
-      </w:pPr>
-      <w:r>
-        <w:rPr>
-          <w:b/>
-          <w:bCs/>
-        </w:rPr>
-        <w:t xml:space="preserve">Part 1 (crimini gravi): </w:t>
-      </w:r>
-      <w:r>
-        <w:t>distribuzione relativamente uniforme tra giorno (~65-70%) e notte (~30-35%), con leggera prevalenza diurna.</w:t>
-      </w:r>
-    </w:p>
-    <w:p>
-      <w:pPr>
-        <w:pStyle w:val="ListParagraph"/>
-        <w:numPr>
-          <w:ilvl w:val="0"/>
-          <w:numId w:val="2"/>
-        </w:numPr>
-        <w:jc w:val="both"/>
-      </w:pPr>
-      <w:r>
-        <w:rPr>
-          <w:b/>
-          <w:bCs/>
-        </w:rPr>
-        <w:t xml:space="preserve">Part 2 (crimini minori): </w:t>
-      </w:r>
-      <w:r>
-        <w:t>forte concentrazione diurna (~75-80%), coerente con la natura di reati come frodi, furti in negozi e vandalismo che avvengono principalmente durante le ore di attività commerciale.</w:t>
-      </w:r>
-    </w:p>
-    <w:p>
-      <w:pPr>
-        <w:pStyle w:val="Heading3"/>
-        <w:jc w:val="both"/>
-      </w:pPr>
-      <w:bookmarkStart w:id="17" w:name="_Toc219048301"/>
-      <w:r>
-        <w:t>Risposta alla Domanda: I crimini violenti sono maggiormente distribuiti di notte?</w:t>
-      </w:r>
-      <w:bookmarkEnd w:id="17"/>
       <w:r>
         <w:t xml:space="preserve"> </w:t>
       </w:r>
@@ -3732,18 +3841,18 @@
           <w:noProof/>
         </w:rPr>
         <w:drawing>
-          <wp:anchor distT="0" distB="0" distL="114300" distR="114300" simplePos="0" relativeHeight="251662336" behindDoc="0" locked="0" layoutInCell="1" allowOverlap="1" wp14:anchorId="658F78E3" wp14:editId="5F677C65">
+          <wp:anchor distT="0" distB="0" distL="114300" distR="114300" simplePos="0" relativeHeight="251675648" behindDoc="0" locked="0" layoutInCell="1" allowOverlap="1" wp14:anchorId="5AA8EA22" wp14:editId="078E2F16">
             <wp:simplePos x="0" y="0"/>
             <wp:positionH relativeFrom="margin">
-              <wp:posOffset>635</wp:posOffset>
+              <wp:posOffset>233045</wp:posOffset>
             </wp:positionH>
             <wp:positionV relativeFrom="margin">
-              <wp:posOffset>5308600</wp:posOffset>
+              <wp:posOffset>5573395</wp:posOffset>
             </wp:positionV>
-            <wp:extent cx="5765800" cy="3576256"/>
-            <wp:effectExtent l="0" t="0" r="0" b="5715"/>
+            <wp:extent cx="5203825" cy="2940050"/>
+            <wp:effectExtent l="0" t="0" r="3175" b="6350"/>
             <wp:wrapSquare wrapText="bothSides"/>
-            <wp:docPr id="955648933" name="Picture 2" descr="A graph with blue and orange bars  AI-generated content may be incorrect."/>
+            <wp:docPr id="550909835" name="Picture 6" descr="A graph of different colored bars&#10;&#10;AI-generated content may be incorrect."/>
             <wp:cNvGraphicFramePr>
               <a:graphicFrameLocks xmlns:a="http://schemas.openxmlformats.org/drawingml/2006/main" noChangeAspect="1"/>
             </wp:cNvGraphicFramePr>
@@ -3751,20 +3860,20 @@
               <a:graphicData uri="http://schemas.openxmlformats.org/drawingml/2006/picture">
                 <pic:pic xmlns:pic="http://schemas.openxmlformats.org/drawingml/2006/picture">
                   <pic:nvPicPr>
-                    <pic:cNvPr id="955648933" name="Picture 2" descr="A graph with blue and orange bars  AI-generated content may be incorrect."/>
+                    <pic:cNvPr id="550909835" name="Picture 6" descr="A graph of different colored bars&#10;&#10;AI-generated content may be incorrect."/>
                     <pic:cNvPicPr>
                       <a:picLocks noChangeAspect="1" noChangeArrowheads="1"/>
                     </pic:cNvPicPr>
                   </pic:nvPicPr>
-                  <pic:blipFill>
-                    <a:blip r:embed="rId8">
+                  <pic:blipFill rotWithShape="1">
+                    <a:blip r:embed="rId9">
                       <a:extLst>
                         <a:ext uri="{28A0092B-C50C-407E-A947-70E740481C1C}">
                           <a14:useLocalDpi xmlns:a14="http://schemas.microsoft.com/office/drawing/2010/main" val="0"/>
                         </a:ext>
                       </a:extLst>
                     </a:blip>
-                    <a:srcRect/>
+                    <a:srcRect t="8407"/>
                     <a:stretch>
                       <a:fillRect/>
                     </a:stretch>
@@ -3772,128 +3881,12 @@
                   <pic:spPr bwMode="auto">
                     <a:xfrm>
                       <a:off x="0" y="0"/>
-                      <a:ext cx="5765800" cy="3576256"/>
+                      <a:ext cx="5203825" cy="2940050"/>
                     </a:xfrm>
                     <a:prstGeom prst="rect">
                       <a:avLst/>
                     </a:prstGeom>
                     <a:noFill/>
-                    <a:ln>
-                      <a:noFill/>
-                    </a:ln>
-                  </pic:spPr>
-                </pic:pic>
-              </a:graphicData>
-            </a:graphic>
-          </wp:anchor>
-        </w:drawing>
-      </w:r>
-      <w:r>
-        <w:rPr>
-          <w:b/>
-          <w:bCs/>
-        </w:rPr>
-        <w:t xml:space="preserve">No, l'evidenza empirica non supporta questa ipotesi. </w:t>
-      </w:r>
-      <w:r>
-        <w:t>I crimini violenti (Part 1) mostrano una distribuzione più equilibrata tra giorno e notte rispetto ai crimini minori. Questo può essere spiegato dal fatto che molti crimini violenti come aggressioni e rapine avvengono in contesti di interazione sociale che sono più frequenti durante le ore diurne. Inoltre, la maggiore presenza di potenziali testimoni di notte potrebbe scoraggiare alcuni tipi di reati ma non necessariamente quelli di natura impulsiva.</w:t>
-      </w:r>
-    </w:p>
-    <w:p>
-      <w:pPr>
-        <w:pStyle w:val="Heading2"/>
-        <w:jc w:val="both"/>
-      </w:pPr>
-      <w:bookmarkStart w:id="18" w:name="_Toc219048302"/>
-      <w:r>
-        <w:lastRenderedPageBreak/>
-        <w:t xml:space="preserve">3.3 </w:t>
-      </w:r>
-      <w:r>
-        <w:rPr>
-          <w:i/>
-          <w:iCs/>
-        </w:rPr>
-        <w:t>Query 3:</w:t>
-      </w:r>
-      <w:r>
-        <w:t xml:space="preserve"> Giornata con Massimo Numero di Crimini Violenti per Area</w:t>
-      </w:r>
-      <w:bookmarkEnd w:id="18"/>
-    </w:p>
-    <w:p>
-      <w:pPr>
-        <w:pStyle w:val="Heading3"/>
-        <w:jc w:val="both"/>
-      </w:pPr>
-      <w:bookmarkStart w:id="19" w:name="_Toc219048303"/>
-      <w:r>
-        <w:t>Metodologia</w:t>
-      </w:r>
-      <w:bookmarkEnd w:id="19"/>
-    </w:p>
-    <w:p>
-      <w:pPr>
-        <w:spacing w:after="150"/>
-        <w:jc w:val="both"/>
-      </w:pPr>
-      <w:r>
-        <w:t>Per ciascuna area è stato identificato il giorno con il numero massimo di crimini Part 1 mediante aggregazione giornaliera seguita dall'operatore max(). La query Flux filtra prima per crimini violenti (part == "part1"), raggruppa per area, calcola la somma giornaliera con aggregateWindow, e infine estrae il valore massimo per ciascun gruppo.</w:t>
-      </w:r>
-    </w:p>
-    <w:p>
-      <w:pPr>
-        <w:spacing w:after="150"/>
-        <w:jc w:val="both"/>
-      </w:pPr>
-      <w:r>
-        <w:rPr>
-          <w:noProof/>
-        </w:rPr>
-        <w:drawing>
-          <wp:anchor distT="0" distB="0" distL="114300" distR="114300" simplePos="0" relativeHeight="251658240" behindDoc="0" locked="0" layoutInCell="1" allowOverlap="1" wp14:anchorId="0860CD96" wp14:editId="4D87148F">
-            <wp:simplePos x="0" y="0"/>
-            <wp:positionH relativeFrom="margin">
-              <wp:posOffset>0</wp:posOffset>
-            </wp:positionH>
-            <wp:positionV relativeFrom="margin">
-              <wp:posOffset>1981200</wp:posOffset>
-            </wp:positionV>
-            <wp:extent cx="3393440" cy="3848100"/>
-            <wp:effectExtent l="0" t="0" r="0" b="0"/>
-            <wp:wrapSquare wrapText="bothSides"/>
-            <wp:docPr id="2135766044" name="Picture 3" descr="A screenshot of a computer  AI-generated content may be incorrect."/>
-            <wp:cNvGraphicFramePr>
-              <a:graphicFrameLocks xmlns:a="http://schemas.openxmlformats.org/drawingml/2006/main" noChangeAspect="1"/>
-            </wp:cNvGraphicFramePr>
-            <a:graphic xmlns:a="http://schemas.openxmlformats.org/drawingml/2006/main">
-              <a:graphicData uri="http://schemas.openxmlformats.org/drawingml/2006/picture">
-                <pic:pic xmlns:pic="http://schemas.openxmlformats.org/drawingml/2006/picture">
-                  <pic:nvPicPr>
-                    <pic:cNvPr id="2135766044" name="Picture 3" descr="A screenshot of a computer  AI-generated content may be incorrect."/>
-                    <pic:cNvPicPr/>
-                  </pic:nvPicPr>
-                  <pic:blipFill rotWithShape="1">
-                    <a:blip r:embed="rId9" cstate="print">
-                      <a:extLst>
-                        <a:ext uri="{28A0092B-C50C-407E-A947-70E740481C1C}">
-                          <a14:useLocalDpi xmlns:a14="http://schemas.microsoft.com/office/drawing/2010/main" val="0"/>
-                        </a:ext>
-                      </a:extLst>
-                    </a:blip>
-                    <a:srcRect l="6328" t="24808" r="65088" b="16674"/>
-                    <a:stretch>
-                      <a:fillRect/>
-                    </a:stretch>
-                  </pic:blipFill>
-                  <pic:spPr bwMode="auto">
-                    <a:xfrm>
-                      <a:off x="0" y="0"/>
-                      <a:ext cx="3393440" cy="3848100"/>
-                    </a:xfrm>
-                    <a:prstGeom prst="rect">
-                      <a:avLst/>
-                    </a:prstGeom>
                     <a:ln>
                       <a:noFill/>
                     </a:ln>
@@ -3915,55 +3908,182 @@
           </wp:anchor>
         </w:drawing>
       </w:r>
+      <w:r>
+        <w:rPr>
+          <w:b/>
+          <w:bCs/>
+        </w:rPr>
+        <w:t xml:space="preserve">No, l'evidenza empirica non supporta questa ipotesi. </w:t>
+      </w:r>
+      <w:r>
+        <w:t>I crimini violenti (Part 1) mostrano una distribuzione più equilibrata tra giorno e notte rispetto ai crimini minori. Questo può essere spiegato dal fatto che molti crimini violenti come aggressioni e rapine avvengono in contesti di interazione sociale che sono più frequenti durante le ore diurne. Inoltre, la maggiore presenza di potenziali testimoni di notte potrebbe scoraggiare alcuni tipi di reati ma non necessariamente quelli di natura impulsiva.</w:t>
+      </w:r>
+      <w:r>
+        <w:t xml:space="preserve"> </w:t>
+      </w:r>
+    </w:p>
+    <w:p>
+      <w:pPr>
+        <w:pStyle w:val="Heading2"/>
+        <w:jc w:val="both"/>
+      </w:pPr>
+      <w:bookmarkStart w:id="17" w:name="_Toc219048302"/>
+      <w:r>
+        <w:lastRenderedPageBreak/>
+        <w:t xml:space="preserve">3.3 </w:t>
+      </w:r>
+      <w:r>
+        <w:rPr>
+          <w:i/>
+          <w:iCs/>
+        </w:rPr>
+        <w:t>Query 3:</w:t>
+      </w:r>
+      <w:r>
+        <w:t xml:space="preserve"> Giornata con Massimo Numero di Crimini Violenti per Area</w:t>
+      </w:r>
+      <w:bookmarkEnd w:id="17"/>
     </w:p>
     <w:p>
       <w:pPr>
         <w:pStyle w:val="Heading3"/>
         <w:jc w:val="both"/>
       </w:pPr>
-      <w:bookmarkStart w:id="20" w:name="_Toc219048304"/>
+      <w:bookmarkStart w:id="18" w:name="_Toc219048303"/>
+      <w:r>
+        <w:t>Metodologia</w:t>
+      </w:r>
+      <w:bookmarkEnd w:id="18"/>
+    </w:p>
+    <w:p>
+      <w:pPr>
+        <w:spacing w:after="150"/>
+        <w:jc w:val="both"/>
+      </w:pPr>
+      <w:r>
+        <w:rPr>
+          <w:noProof/>
+        </w:rPr>
+        <w:drawing>
+          <wp:anchor distT="0" distB="0" distL="114300" distR="114300" simplePos="0" relativeHeight="251672576" behindDoc="0" locked="0" layoutInCell="1" allowOverlap="1" wp14:anchorId="3489D143" wp14:editId="40C9B2D0">
+            <wp:simplePos x="0" y="0"/>
+            <wp:positionH relativeFrom="margin">
+              <wp:posOffset>0</wp:posOffset>
+            </wp:positionH>
+            <wp:positionV relativeFrom="margin">
+              <wp:posOffset>807085</wp:posOffset>
+            </wp:positionV>
+            <wp:extent cx="3200400" cy="3952875"/>
+            <wp:effectExtent l="0" t="0" r="0" b="0"/>
+            <wp:wrapSquare wrapText="bothSides"/>
+            <wp:docPr id="1264475619" name="Picture 3" descr="A screenshot of a computer&#10;&#10;AI-generated content may be incorrect."/>
+            <wp:cNvGraphicFramePr>
+              <a:graphicFrameLocks xmlns:a="http://schemas.openxmlformats.org/drawingml/2006/main" noChangeAspect="1"/>
+            </wp:cNvGraphicFramePr>
+            <a:graphic xmlns:a="http://schemas.openxmlformats.org/drawingml/2006/main">
+              <a:graphicData uri="http://schemas.openxmlformats.org/drawingml/2006/picture">
+                <pic:pic xmlns:pic="http://schemas.openxmlformats.org/drawingml/2006/picture">
+                  <pic:nvPicPr>
+                    <pic:cNvPr id="1264475619" name="Picture 3" descr="A screenshot of a computer&#10;&#10;AI-generated content may be incorrect."/>
+                    <pic:cNvPicPr/>
+                  </pic:nvPicPr>
+                  <pic:blipFill>
+                    <a:blip r:embed="rId10" cstate="print">
+                      <a:extLst>
+                        <a:ext uri="{28A0092B-C50C-407E-A947-70E740481C1C}">
+                          <a14:useLocalDpi xmlns:a14="http://schemas.microsoft.com/office/drawing/2010/main" val="0"/>
+                        </a:ext>
+                      </a:extLst>
+                    </a:blip>
+                    <a:stretch>
+                      <a:fillRect/>
+                    </a:stretch>
+                  </pic:blipFill>
+                  <pic:spPr>
+                    <a:xfrm>
+                      <a:off x="0" y="0"/>
+                      <a:ext cx="3200400" cy="3952875"/>
+                    </a:xfrm>
+                    <a:prstGeom prst="rect">
+                      <a:avLst/>
+                    </a:prstGeom>
+                  </pic:spPr>
+                </pic:pic>
+              </a:graphicData>
+            </a:graphic>
+            <wp14:sizeRelH relativeFrom="margin">
+              <wp14:pctWidth>0</wp14:pctWidth>
+            </wp14:sizeRelH>
+            <wp14:sizeRelV relativeFrom="margin">
+              <wp14:pctHeight>0</wp14:pctHeight>
+            </wp14:sizeRelV>
+          </wp:anchor>
+        </w:drawing>
+      </w:r>
+      <w:r>
+        <w:t>Per ciascuna area è stato identificato il giorno con il numero massimo di crimini Part 1 mediante aggregazione giornaliera seguita dall'operatore max(). La query Flux filtra prima per crimini violenti (part == "part1"), raggruppa per area, calcola la somma giornaliera con aggregateWindow, e infine estrae il valore massimo per ciascun gruppo.</w:t>
+      </w:r>
+    </w:p>
+    <w:p>
+      <w:pPr>
+        <w:spacing w:after="150"/>
+        <w:jc w:val="both"/>
+      </w:pPr>
+    </w:p>
+    <w:p>
+      <w:pPr>
+        <w:pStyle w:val="Heading3"/>
+        <w:jc w:val="both"/>
+      </w:pPr>
+      <w:bookmarkStart w:id="19" w:name="_Toc219048304"/>
       <w:r>
         <w:t>Risultati</w:t>
       </w:r>
+      <w:bookmarkEnd w:id="19"/>
+    </w:p>
+    <w:p>
+      <w:pPr>
+        <w:spacing w:after="150"/>
+        <w:jc w:val="both"/>
+      </w:pPr>
+      <w:r>
+        <w:t xml:space="preserve">La tabella generata mostra, per ogni area, la data specifica in cui si è verificato il picco e il relativo conteggio. I valori di picco variano tipicamente tra 30 e </w:t>
+      </w:r>
+      <w:r>
+        <w:t>70</w:t>
+      </w:r>
+      <w:r>
+        <w:t xml:space="preserve"> crimini violenti in una singola giornata, a seconda dell'area.</w:t>
+      </w:r>
+    </w:p>
+    <w:p>
+      <w:pPr>
+        <w:spacing w:after="150"/>
+        <w:jc w:val="both"/>
+      </w:pPr>
+    </w:p>
+    <w:p>
+      <w:pPr>
+        <w:spacing w:after="150"/>
+        <w:jc w:val="both"/>
+      </w:pPr>
+    </w:p>
+    <w:p>
+      <w:pPr>
+        <w:spacing w:after="150"/>
+        <w:jc w:val="both"/>
+      </w:pPr>
+    </w:p>
+    <w:p>
+      <w:pPr>
+        <w:pStyle w:val="Heading3"/>
+        <w:jc w:val="both"/>
+      </w:pPr>
+      <w:bookmarkStart w:id="20" w:name="_Toc219048305"/>
+      <w:r>
+        <w:t>Risposta alla Domanda: In quali mesi si concentrano i picchi più elevati?</w:t>
+      </w:r>
       <w:bookmarkEnd w:id="20"/>
-    </w:p>
-    <w:p>
-      <w:pPr>
-        <w:spacing w:after="150"/>
-        <w:jc w:val="both"/>
-      </w:pPr>
-      <w:r>
-        <w:t>La tabella generata mostra, per ogni area, la data specifica in cui si è verificato il picco e il relativo conteggio. I valori di picco variano tipicamente tra 30 e 64 crimini violenti in una singola giornata, a seconda dell'area.</w:t>
-      </w:r>
-    </w:p>
-    <w:p>
-      <w:pPr>
-        <w:spacing w:after="150"/>
-        <w:jc w:val="both"/>
-      </w:pPr>
-    </w:p>
-    <w:p>
-      <w:pPr>
-        <w:spacing w:after="150"/>
-        <w:jc w:val="both"/>
-      </w:pPr>
-    </w:p>
-    <w:p>
-      <w:pPr>
-        <w:spacing w:after="150"/>
-        <w:jc w:val="both"/>
-      </w:pPr>
-    </w:p>
-    <w:p>
-      <w:pPr>
-        <w:pStyle w:val="Heading3"/>
-        <w:jc w:val="both"/>
-      </w:pPr>
-      <w:bookmarkStart w:id="21" w:name="_Toc219048305"/>
-      <w:r>
-        <w:t>Risposta alla Domanda: In quali mesi si concentrano i picchi più elevati?</w:t>
-      </w:r>
-      <w:bookmarkEnd w:id="21"/>
     </w:p>
     <w:p>
       <w:pPr>
@@ -3988,7 +4108,21 @@
           <w:b/>
           <w:bCs/>
         </w:rPr>
-        <w:t xml:space="preserve">Settembre: </w:t>
+        <w:t>Settembre</w:t>
+      </w:r>
+      <w:r>
+        <w:rPr>
+          <w:b/>
+          <w:bCs/>
+        </w:rPr>
+        <w:t xml:space="preserve"> e Novembre</w:t>
+      </w:r>
+      <w:r>
+        <w:rPr>
+          <w:b/>
+          <w:bCs/>
+        </w:rPr>
+        <w:t xml:space="preserve">: </w:t>
       </w:r>
       <w:r>
         <w:t>rappresenta insieme circa il 20% dei picchi, confermando la correlazione tra la “ripresa” scolastica- lavorativa e criminalità violenta.</w:t>
@@ -4008,7 +4142,14 @@
           <w:b/>
           <w:bCs/>
         </w:rPr>
-        <w:t xml:space="preserve">Maggio e Giugno: </w:t>
+        <w:t>Maggio, Luglio</w:t>
+      </w:r>
+      <w:r>
+        <w:rPr>
+          <w:b/>
+          <w:bCs/>
+        </w:rPr>
+        <w:t xml:space="preserve"> e Giugno: </w:t>
       </w:r>
       <w:r>
         <w:t>mostrano un numero significativo di picchi, segnando l'inizio del trend estivo.</w:t>
@@ -4063,23 +4204,23 @@
         <w:pStyle w:val="Heading2"/>
         <w:jc w:val="both"/>
       </w:pPr>
-      <w:bookmarkStart w:id="22" w:name="_Toc219048306"/>
+      <w:bookmarkStart w:id="21" w:name="_Toc219048306"/>
       <w:r>
         <w:lastRenderedPageBreak/>
         <w:t>3.4 Query 4: Età Media delle Vittime per Categoria e Anno</w:t>
       </w:r>
+      <w:bookmarkEnd w:id="21"/>
+    </w:p>
+    <w:p>
+      <w:pPr>
+        <w:pStyle w:val="Heading3"/>
+        <w:jc w:val="both"/>
+      </w:pPr>
+      <w:bookmarkStart w:id="22" w:name="_Toc219048307"/>
+      <w:r>
+        <w:t>Metodologia</w:t>
+      </w:r>
       <w:bookmarkEnd w:id="22"/>
-    </w:p>
-    <w:p>
-      <w:pPr>
-        <w:pStyle w:val="Heading3"/>
-        <w:jc w:val="both"/>
-      </w:pPr>
-      <w:bookmarkStart w:id="23" w:name="_Toc219048307"/>
-      <w:r>
-        <w:t>Metodologia</w:t>
-      </w:r>
-      <w:bookmarkEnd w:id="23"/>
     </w:p>
     <w:p>
       <w:pPr>
@@ -4125,7 +4266,7 @@
                     </pic:cNvPicPr>
                   </pic:nvPicPr>
                   <pic:blipFill>
-                    <a:blip r:embed="rId10">
+                    <a:blip r:embed="rId11">
                       <a:extLst>
                         <a:ext uri="{28A0092B-C50C-407E-A947-70E740481C1C}">
                           <a14:useLocalDpi xmlns:a14="http://schemas.microsoft.com/office/drawing/2010/main" val="0"/>
@@ -4168,11 +4309,11 @@
         <w:pStyle w:val="Heading3"/>
         <w:jc w:val="both"/>
       </w:pPr>
-      <w:bookmarkStart w:id="24" w:name="_Toc219048308"/>
+      <w:bookmarkStart w:id="23" w:name="_Toc219048308"/>
       <w:r>
         <w:t>Risultati e Interpretazione</w:t>
       </w:r>
-      <w:bookmarkEnd w:id="24"/>
+      <w:bookmarkEnd w:id="23"/>
     </w:p>
     <w:p>
       <w:pPr>
@@ -4321,32 +4462,32 @@
         <w:pStyle w:val="Heading2"/>
         <w:jc w:val="both"/>
       </w:pPr>
-      <w:bookmarkStart w:id="25" w:name="_Toc219048309"/>
+      <w:bookmarkStart w:id="24" w:name="_Toc219048309"/>
       <w:r>
         <w:lastRenderedPageBreak/>
         <w:t>3.5 Confronto Tempi di Risposta: Query Globali vs Stagionali</w:t>
       </w:r>
+      <w:bookmarkEnd w:id="24"/>
+    </w:p>
+    <w:p>
+      <w:pPr>
+        <w:spacing w:after="150"/>
+        <w:jc w:val="both"/>
+      </w:pPr>
+      <w:r>
+        <w:t>Per ciascuna delle quattro query analitiche, sono stati misurati i tempi di esecuzione confrontando la versione globale (senza filtri temporali) con le versioni filtrate per singola stagione.</w:t>
+      </w:r>
+    </w:p>
+    <w:p>
+      <w:pPr>
+        <w:pStyle w:val="Heading3"/>
+        <w:jc w:val="both"/>
+      </w:pPr>
+      <w:bookmarkStart w:id="25" w:name="_Toc219048310"/>
+      <w:r>
+        <w:t>Risultati</w:t>
+      </w:r>
       <w:bookmarkEnd w:id="25"/>
-    </w:p>
-    <w:p>
-      <w:pPr>
-        <w:spacing w:after="150"/>
-        <w:jc w:val="both"/>
-      </w:pPr>
-      <w:r>
-        <w:t>Per ciascuna delle quattro query analitiche, sono stati misurati i tempi di esecuzione confrontando la versione globale (senza filtri temporali) con le versioni filtrate per singola stagione.</w:t>
-      </w:r>
-    </w:p>
-    <w:p>
-      <w:pPr>
-        <w:pStyle w:val="Heading3"/>
-        <w:jc w:val="both"/>
-      </w:pPr>
-      <w:bookmarkStart w:id="26" w:name="_Toc219048310"/>
-      <w:r>
-        <w:t>Risultati</w:t>
-      </w:r>
-      <w:bookmarkEnd w:id="26"/>
     </w:p>
     <w:tbl>
       <w:tblPr>
@@ -4488,7 +4629,7 @@
               <w:t>~</w:t>
             </w:r>
             <w:r>
-              <w:t>92</w:t>
+              <w:t>246</w:t>
             </w:r>
             <w:r>
               <w:t>s</w:t>
@@ -4510,10 +4651,10 @@
               <w:jc w:val="both"/>
             </w:pPr>
             <w:r>
-              <w:t>~2</w:t>
-            </w:r>
-            <w:r>
-              <w:t>4</w:t>
+              <w:t>~</w:t>
+            </w:r>
+            <w:r>
+              <w:t>70</w:t>
             </w:r>
             <w:r>
               <w:t>.5s</w:t>
@@ -4621,7 +4762,13 @@
               <w:jc w:val="both"/>
             </w:pPr>
             <w:r>
-              <w:t>~78.81s</w:t>
+              <w:t>~</w:t>
+            </w:r>
+            <w:r>
+              <w:t>267</w:t>
+            </w:r>
+            <w:r>
+              <w:t>s</w:t>
             </w:r>
           </w:p>
         </w:tc>
@@ -4640,7 +4787,13 @@
               <w:jc w:val="both"/>
             </w:pPr>
             <w:r>
-              <w:t>~11.4s</w:t>
+              <w:t>~</w:t>
+            </w:r>
+            <w:r>
+              <w:t>60</w:t>
+            </w:r>
+            <w:r>
+              <w:t>s</w:t>
             </w:r>
           </w:p>
         </w:tc>
@@ -4680,10 +4833,10 @@
               <w:jc w:val="both"/>
             </w:pPr>
             <w:r>
-              <w:t>~2</w:t>
-            </w:r>
-            <w:r>
-              <w:t>64</w:t>
+              <w:t>~</w:t>
+            </w:r>
+            <w:r>
+              <w:t>368</w:t>
             </w:r>
             <w:r>
               <w:t>s</w:t>
@@ -4705,10 +4858,10 @@
               <w:jc w:val="both"/>
             </w:pPr>
             <w:r>
-              <w:t>~3</w:t>
-            </w:r>
-            <w:r>
-              <w:t>3</w:t>
+              <w:t>~</w:t>
+            </w:r>
+            <w:r>
+              <w:t>75</w:t>
             </w:r>
             <w:r>
               <w:t>s</w:t>
@@ -4722,11 +4875,11 @@
         <w:pStyle w:val="Heading3"/>
         <w:jc w:val="both"/>
       </w:pPr>
-      <w:bookmarkStart w:id="27" w:name="_Toc219048311"/>
+      <w:bookmarkStart w:id="26" w:name="_Toc219048311"/>
       <w:r>
         <w:t>Interpretazione</w:t>
       </w:r>
-      <w:bookmarkEnd w:id="27"/>
+      <w:bookmarkEnd w:id="26"/>
     </w:p>
     <w:p>
       <w:pPr>
@@ -4810,82 +4963,82 @@
         <w:pStyle w:val="Heading1"/>
         <w:jc w:val="both"/>
       </w:pPr>
-      <w:bookmarkStart w:id="28" w:name="_Toc219048312"/>
+      <w:bookmarkStart w:id="27" w:name="_Toc219048312"/>
       <w:r>
         <w:lastRenderedPageBreak/>
         <w:t>4. Clustering Incrementale</w:t>
       </w:r>
+      <w:bookmarkEnd w:id="27"/>
+    </w:p>
+    <w:p>
+      <w:pPr>
+        <w:pStyle w:val="Heading2"/>
+        <w:jc w:val="both"/>
+      </w:pPr>
+      <w:bookmarkStart w:id="28" w:name="_Toc219048313"/>
+      <w:r>
+        <w:t>4.1 Obiettivo dell'Analisi</w:t>
+      </w:r>
       <w:bookmarkEnd w:id="28"/>
     </w:p>
     <w:p>
       <w:pPr>
+        <w:spacing w:after="200"/>
+        <w:jc w:val="both"/>
+      </w:pPr>
+      <w:r>
+        <w:t>L'obiettivo del clustering è identificare gruppi di aree con pattern di criminalità simili, permettendo alle forze dell'ordine</w:t>
+      </w:r>
+      <w:r>
+        <w:t xml:space="preserve"> </w:t>
+      </w:r>
+      <w:r>
+        <w:t xml:space="preserve">di: </w:t>
+      </w:r>
+    </w:p>
+    <w:p>
+      <w:pPr>
+        <w:spacing w:after="200"/>
+        <w:jc w:val="both"/>
+      </w:pPr>
+      <w:r>
+        <w:t xml:space="preserve">(a) allocare risorse in modo più efficiente raggruppando aree con esigenze simili; </w:t>
+      </w:r>
+    </w:p>
+    <w:p>
+      <w:pPr>
+        <w:spacing w:after="200"/>
+        <w:jc w:val="both"/>
+      </w:pPr>
+      <w:r>
+        <w:t xml:space="preserve">(b) sviluppare strategie di prevenzione mirate per ciascun profilo criminale; </w:t>
+      </w:r>
+    </w:p>
+    <w:p>
+      <w:pPr>
+        <w:spacing w:after="200"/>
+        <w:jc w:val="both"/>
+      </w:pPr>
+      <w:r>
+        <w:t>(c) monitorare l'evoluzione dei pattern nel tempo per valutare l'efficacia degli interventi.</w:t>
+      </w:r>
+    </w:p>
+    <w:p>
+      <w:pPr>
+        <w:spacing w:after="200"/>
+        <w:jc w:val="both"/>
+      </w:pPr>
+    </w:p>
+    <w:p>
+      <w:pPr>
         <w:pStyle w:val="Heading2"/>
         <w:jc w:val="both"/>
       </w:pPr>
-      <w:bookmarkStart w:id="29" w:name="_Toc219048313"/>
-      <w:r>
-        <w:t>4.1 Obiettivo dell'Analisi</w:t>
+      <w:bookmarkStart w:id="29" w:name="_Toc219048314"/>
+      <w:r>
+        <w:t>4.2 Scelta dell'Algoritmo: MiniBatchKMeans</w:t>
       </w:r>
       <w:bookmarkEnd w:id="29"/>
-    </w:p>
-    <w:p>
-      <w:pPr>
-        <w:spacing w:after="200"/>
-        <w:jc w:val="both"/>
-      </w:pPr>
-      <w:r>
-        <w:t>L'obiettivo del clustering è identificare gruppi di aree con pattern di criminalità simili, permettendo alle forze dell'ordine</w:t>
-      </w:r>
-      <w:r>
-        <w:t xml:space="preserve"> </w:t>
-      </w:r>
-      <w:r>
-        <w:t xml:space="preserve">di: </w:t>
-      </w:r>
-    </w:p>
-    <w:p>
-      <w:pPr>
-        <w:spacing w:after="200"/>
-        <w:jc w:val="both"/>
-      </w:pPr>
-      <w:r>
-        <w:t xml:space="preserve">(a) allocare risorse in modo più efficiente raggruppando aree con esigenze simili; </w:t>
-      </w:r>
-    </w:p>
-    <w:p>
-      <w:pPr>
-        <w:spacing w:after="200"/>
-        <w:jc w:val="both"/>
-      </w:pPr>
-      <w:r>
-        <w:t xml:space="preserve">(b) sviluppare strategie di prevenzione mirate per ciascun profilo criminale; </w:t>
-      </w:r>
-    </w:p>
-    <w:p>
-      <w:pPr>
-        <w:spacing w:after="200"/>
-        <w:jc w:val="both"/>
-      </w:pPr>
-      <w:r>
-        <w:t>(c) monitorare l'evoluzione dei pattern nel tempo per valutare l'efficacia degli interventi.</w:t>
-      </w:r>
-    </w:p>
-    <w:p>
-      <w:pPr>
-        <w:spacing w:after="200"/>
-        <w:jc w:val="both"/>
-      </w:pPr>
-    </w:p>
-    <w:p>
-      <w:pPr>
-        <w:pStyle w:val="Heading2"/>
-        <w:jc w:val="both"/>
-      </w:pPr>
-      <w:bookmarkStart w:id="30" w:name="_Toc219048314"/>
-      <w:r>
-        <w:t>4.2 Scelta dell'Algoritmo: MiniBatchKMeans</w:t>
-      </w:r>
-      <w:bookmarkEnd w:id="30"/>
     </w:p>
     <w:p>
       <w:pPr>
@@ -4958,11 +5111,11 @@
         <w:pStyle w:val="Heading2"/>
         <w:jc w:val="both"/>
       </w:pPr>
-      <w:bookmarkStart w:id="31" w:name="_Toc219048315"/>
+      <w:bookmarkStart w:id="30" w:name="_Toc219048315"/>
       <w:r>
         <w:t>4.3 Feature Engineering</w:t>
       </w:r>
-      <w:bookmarkEnd w:id="31"/>
+      <w:bookmarkEnd w:id="30"/>
     </w:p>
     <w:p>
       <w:pPr>
@@ -5247,7 +5400,7 @@
         </w:numPr>
         <w:jc w:val="both"/>
       </w:pPr>
-      <w:bookmarkStart w:id="32" w:name="_Toc219048316"/>
+      <w:bookmarkStart w:id="31" w:name="_Toc219048316"/>
       <w:r>
         <w:lastRenderedPageBreak/>
         <w:t>Caratterizzazione dei Cluster (K=</w:t>
@@ -5258,7 +5411,7 @@
       <w:r>
         <w:t>)</w:t>
       </w:r>
-      <w:bookmarkEnd w:id="32"/>
+      <w:bookmarkEnd w:id="31"/>
     </w:p>
     <w:p>
       <w:pPr>
@@ -5315,44 +5468,21 @@
       </w:pPr>
       <w:r>
         <w:rPr>
-          <w:b/>
-          <w:bCs/>
-        </w:rPr>
-        <w:t>Criminalità molto armata, poco violenta, notturna</w:t>
-      </w:r>
-      <w:r>
-        <w:rPr>
-          <w:b/>
-          <w:bCs/>
-        </w:rPr>
-        <w:t xml:space="preserve">: </w:t>
-      </w:r>
-      <w:r>
-        <w:t>Aree con il più alto volume complessivo di crimini (circa 2729–3300 crimini per stagione), associate a una maggiore percentuale di utilizzo di armi (39–45%) e incidenza di attività notturna più alta (25–27%). Questo cluster identifica le zone più critiche, spesso legate a centri urbani, aree commerciali o di intrattenimento, che richiedono maggiore attenzione in termini di sicurezza.</w:t>
-      </w:r>
-    </w:p>
-    <w:p>
-      <w:pPr>
-        <w:spacing w:after="150"/>
-        <w:jc w:val="both"/>
-      </w:pPr>
-      <w:r>
-        <w:rPr>
           <w:noProof/>
         </w:rPr>
         <w:drawing>
-          <wp:anchor distT="0" distB="0" distL="114300" distR="114300" simplePos="0" relativeHeight="251669504" behindDoc="0" locked="0" layoutInCell="1" allowOverlap="1" wp14:anchorId="367FB512" wp14:editId="0E4E25B3">
+          <wp:anchor distT="0" distB="0" distL="114300" distR="114300" simplePos="0" relativeHeight="251673600" behindDoc="0" locked="0" layoutInCell="1" allowOverlap="1" wp14:anchorId="49E4A215" wp14:editId="699C7DAA">
             <wp:simplePos x="0" y="0"/>
             <wp:positionH relativeFrom="margin">
-              <wp:posOffset>175098</wp:posOffset>
+              <wp:posOffset>58366</wp:posOffset>
             </wp:positionH>
             <wp:positionV relativeFrom="margin">
-              <wp:posOffset>3094706</wp:posOffset>
+              <wp:posOffset>3022681</wp:posOffset>
             </wp:positionV>
-            <wp:extent cx="5731510" cy="4474845"/>
+            <wp:extent cx="5731510" cy="4472305"/>
             <wp:effectExtent l="0" t="0" r="0" b="0"/>
             <wp:wrapSquare wrapText="bothSides"/>
-            <wp:docPr id="633554630" name="Picture 3" descr="A table of numbers and a few words&#10;&#10;AI-generated content may be incorrect."/>
+            <wp:docPr id="18448037" name="Picture 4" descr="A table with numbers and a few words&#10;&#10;AI-generated content may be incorrect."/>
             <wp:cNvGraphicFramePr>
               <a:graphicFrameLocks xmlns:a="http://schemas.openxmlformats.org/drawingml/2006/main" noChangeAspect="1"/>
             </wp:cNvGraphicFramePr>
@@ -5360,97 +5490,7 @@
               <a:graphicData uri="http://schemas.openxmlformats.org/drawingml/2006/picture">
                 <pic:pic xmlns:pic="http://schemas.openxmlformats.org/drawingml/2006/picture">
                   <pic:nvPicPr>
-                    <pic:cNvPr id="633554630" name="Picture 3" descr="A table of numbers and a few words&#10;&#10;AI-generated content may be incorrect."/>
-                    <pic:cNvPicPr/>
-                  </pic:nvPicPr>
-                  <pic:blipFill>
-                    <a:blip r:embed="rId11">
-                      <a:extLst>
-                        <a:ext uri="{28A0092B-C50C-407E-A947-70E740481C1C}">
-                          <a14:useLocalDpi xmlns:a14="http://schemas.microsoft.com/office/drawing/2010/main" val="0"/>
-                        </a:ext>
-                      </a:extLst>
-                    </a:blip>
-                    <a:stretch>
-                      <a:fillRect/>
-                    </a:stretch>
-                  </pic:blipFill>
-                  <pic:spPr>
-                    <a:xfrm>
-                      <a:off x="0" y="0"/>
-                      <a:ext cx="5731510" cy="4474845"/>
-                    </a:xfrm>
-                    <a:prstGeom prst="rect">
-                      <a:avLst/>
-                    </a:prstGeom>
-                  </pic:spPr>
-                </pic:pic>
-              </a:graphicData>
-            </a:graphic>
-          </wp:anchor>
-        </w:drawing>
-      </w:r>
-    </w:p>
-    <w:p>
-      <w:pPr>
-        <w:pStyle w:val="Heading2"/>
-        <w:jc w:val="both"/>
-      </w:pPr>
-      <w:bookmarkStart w:id="33" w:name="_Toc219048317"/>
-    </w:p>
-    <w:p>
-      <w:pPr>
-        <w:pStyle w:val="Heading2"/>
-        <w:jc w:val="both"/>
-      </w:pPr>
-    </w:p>
-    <w:p>
-      <w:pPr>
-        <w:pStyle w:val="Heading2"/>
-        <w:jc w:val="both"/>
-      </w:pPr>
-    </w:p>
-    <w:p>
-      <w:pPr>
-        <w:pStyle w:val="Heading2"/>
-        <w:jc w:val="both"/>
-      </w:pPr>
-      <w:r>
-        <w:lastRenderedPageBreak/>
-        <w:t>4.5 Evoluzione dei Cluster 2020-2024</w:t>
-      </w:r>
-      <w:bookmarkEnd w:id="33"/>
-    </w:p>
-    <w:p>
-      <w:pPr>
-        <w:spacing w:after="150"/>
-        <w:jc w:val="both"/>
-      </w:pPr>
-      <w:r>
-        <w:rPr>
-          <w:noProof/>
-        </w:rPr>
-        <w:drawing>
-          <wp:anchor distT="0" distB="0" distL="114300" distR="114300" simplePos="0" relativeHeight="251668480" behindDoc="0" locked="0" layoutInCell="1" allowOverlap="1" wp14:anchorId="178885F1" wp14:editId="35B72BBF">
-            <wp:simplePos x="0" y="0"/>
-            <wp:positionH relativeFrom="margin">
-              <wp:posOffset>3759835</wp:posOffset>
-            </wp:positionH>
-            <wp:positionV relativeFrom="margin">
-              <wp:posOffset>719455</wp:posOffset>
-            </wp:positionV>
-            <wp:extent cx="1901825" cy="1633855"/>
-            <wp:effectExtent l="0" t="0" r="3175" b="4445"/>
-            <wp:wrapSquare wrapText="bothSides"/>
-            <wp:docPr id="1493957205" name="Picture 2" descr="A screenshot of a computer&#10;&#10;AI-generated content may be incorrect."/>
-            <wp:cNvGraphicFramePr>
-              <a:graphicFrameLocks xmlns:a="http://schemas.openxmlformats.org/drawingml/2006/main" noChangeAspect="1"/>
-            </wp:cNvGraphicFramePr>
-            <a:graphic xmlns:a="http://schemas.openxmlformats.org/drawingml/2006/main">
-              <a:graphicData uri="http://schemas.openxmlformats.org/drawingml/2006/picture">
-                <pic:pic xmlns:pic="http://schemas.openxmlformats.org/drawingml/2006/picture">
-                  <pic:nvPicPr>
-                    <pic:cNvPr id="1493957205" name="Picture 2" descr="A screenshot of a computer&#10;&#10;AI-generated content may be incorrect."/>
+                    <pic:cNvPr id="18448037" name="Picture 4" descr="A table with numbers and a few words&#10;&#10;AI-generated content may be incorrect."/>
                     <pic:cNvPicPr/>
                   </pic:nvPicPr>
                   <pic:blipFill>
@@ -5468,7 +5508,7 @@
                   <pic:spPr>
                     <a:xfrm>
                       <a:off x="0" y="0"/>
-                      <a:ext cx="1901825" cy="1633855"/>
+                      <a:ext cx="5731510" cy="4472305"/>
                     </a:xfrm>
                     <a:prstGeom prst="rect">
                       <a:avLst/>
@@ -5477,15 +5517,68 @@
                 </pic:pic>
               </a:graphicData>
             </a:graphic>
-            <wp14:sizeRelH relativeFrom="margin">
-              <wp14:pctWidth>0</wp14:pctWidth>
-            </wp14:sizeRelH>
-            <wp14:sizeRelV relativeFrom="margin">
-              <wp14:pctHeight>0</wp14:pctHeight>
-            </wp14:sizeRelV>
           </wp:anchor>
         </w:drawing>
       </w:r>
+      <w:r>
+        <w:rPr>
+          <w:b/>
+          <w:bCs/>
+        </w:rPr>
+        <w:t>Criminalità molto armata, poco violenta, notturna</w:t>
+      </w:r>
+      <w:r>
+        <w:rPr>
+          <w:b/>
+          <w:bCs/>
+        </w:rPr>
+        <w:t xml:space="preserve">: </w:t>
+      </w:r>
+      <w:r>
+        <w:t>Aree con il più alto volume complessivo di crimini (circa 2729–3300 crimini per stagione), associate a una maggiore percentuale di utilizzo di armi (39–45%) e incidenza di attività notturna più alta (25–27%). Questo cluster identifica le zone più critiche, spesso legate a centri urbani, aree commerciali o di intrattenimento, che richiedono maggiore attenzione in termini di sicurezza.</w:t>
+      </w:r>
+    </w:p>
+    <w:p>
+      <w:pPr>
+        <w:spacing w:after="150"/>
+        <w:jc w:val="both"/>
+      </w:pPr>
+    </w:p>
+    <w:p>
+      <w:pPr>
+        <w:pStyle w:val="Heading2"/>
+        <w:jc w:val="both"/>
+      </w:pPr>
+      <w:bookmarkStart w:id="32" w:name="_Toc219048317"/>
+    </w:p>
+    <w:p>
+      <w:pPr>
+        <w:pStyle w:val="Heading2"/>
+        <w:jc w:val="both"/>
+      </w:pPr>
+    </w:p>
+    <w:p>
+      <w:pPr>
+        <w:pStyle w:val="Heading2"/>
+        <w:jc w:val="both"/>
+      </w:pPr>
+    </w:p>
+    <w:p>
+      <w:pPr>
+        <w:pStyle w:val="Heading2"/>
+        <w:jc w:val="both"/>
+      </w:pPr>
+      <w:r>
+        <w:lastRenderedPageBreak/>
+        <w:t>4.5 Evoluzione dei Cluster 2020-2024</w:t>
+      </w:r>
+      <w:bookmarkEnd w:id="32"/>
+    </w:p>
+    <w:p>
+      <w:pPr>
+        <w:spacing w:after="150"/>
+        <w:jc w:val="both"/>
+      </w:pPr>
       <w:r>
         <w:t>Il confronto tra l'assegnazione ai cluster nel 2020 e nel 2024 rivela cambiamenti significativi in alcune aree:</w:t>
       </w:r>
@@ -5501,6 +5594,60 @@
       </w:pPr>
       <w:r>
         <w:rPr>
+          <w:noProof/>
+        </w:rPr>
+        <w:drawing>
+          <wp:anchor distT="0" distB="0" distL="114300" distR="114300" simplePos="0" relativeHeight="251674624" behindDoc="0" locked="0" layoutInCell="1" allowOverlap="1" wp14:anchorId="64FCB8A8" wp14:editId="61597AD2">
+            <wp:simplePos x="0" y="0"/>
+            <wp:positionH relativeFrom="margin">
+              <wp:posOffset>3959860</wp:posOffset>
+            </wp:positionH>
+            <wp:positionV relativeFrom="margin">
+              <wp:posOffset>1235413</wp:posOffset>
+            </wp:positionV>
+            <wp:extent cx="1771712" cy="1420239"/>
+            <wp:effectExtent l="0" t="0" r="0" b="2540"/>
+            <wp:wrapSquare wrapText="bothSides"/>
+            <wp:docPr id="1073326939" name="Picture 5" descr="A screenshot of a computer&#10;&#10;AI-generated content may be incorrect."/>
+            <wp:cNvGraphicFramePr>
+              <a:graphicFrameLocks xmlns:a="http://schemas.openxmlformats.org/drawingml/2006/main" noChangeAspect="1"/>
+            </wp:cNvGraphicFramePr>
+            <a:graphic xmlns:a="http://schemas.openxmlformats.org/drawingml/2006/main">
+              <a:graphicData uri="http://schemas.openxmlformats.org/drawingml/2006/picture">
+                <pic:pic xmlns:pic="http://schemas.openxmlformats.org/drawingml/2006/picture">
+                  <pic:nvPicPr>
+                    <pic:cNvPr id="1073326939" name="Picture 5" descr="A screenshot of a computer&#10;&#10;AI-generated content may be incorrect."/>
+                    <pic:cNvPicPr/>
+                  </pic:nvPicPr>
+                  <pic:blipFill>
+                    <a:blip r:embed="rId13" cstate="print">
+                      <a:extLst>
+                        <a:ext uri="{28A0092B-C50C-407E-A947-70E740481C1C}">
+                          <a14:useLocalDpi xmlns:a14="http://schemas.microsoft.com/office/drawing/2010/main" val="0"/>
+                        </a:ext>
+                      </a:extLst>
+                    </a:blip>
+                    <a:stretch>
+                      <a:fillRect/>
+                    </a:stretch>
+                  </pic:blipFill>
+                  <pic:spPr>
+                    <a:xfrm>
+                      <a:off x="0" y="0"/>
+                      <a:ext cx="1771712" cy="1420239"/>
+                    </a:xfrm>
+                    <a:prstGeom prst="rect">
+                      <a:avLst/>
+                    </a:prstGeom>
+                  </pic:spPr>
+                </pic:pic>
+              </a:graphicData>
+            </a:graphic>
+          </wp:anchor>
+        </w:drawing>
+      </w:r>
+      <w:r>
+        <w:rPr>
           <w:b/>
           <w:bCs/>
         </w:rPr>
@@ -5547,44 +5694,18 @@
         <w:pStyle w:val="Heading3"/>
         <w:jc w:val="both"/>
       </w:pPr>
-    </w:p>
-    <w:p>
-      <w:pPr>
-        <w:pStyle w:val="Heading3"/>
-        <w:jc w:val="both"/>
-      </w:pPr>
-      <w:bookmarkStart w:id="34" w:name="_Toc219048318"/>
-      <w:r>
-        <w:t>Risposta alla Domanda: I cluster cambiano significativamente tra 2020 e 2025?</w:t>
-      </w:r>
-      <w:bookmarkEnd w:id="34"/>
-    </w:p>
-    <w:p>
-      <w:pPr>
-        <w:spacing w:after="200"/>
-        <w:jc w:val="both"/>
-      </w:pPr>
-      <w:r>
-        <w:t>Sì, si osservano cambiamenti significativi in circa il 20-30% delle aree. Questi cambiamenti possono essere attribuiti a diversi fattori: modifiche nelle politiche di sicurezza pubblica, trasformazioni urbanistiche, effetti della pandemia COVID-19 (particolarmente nel 2020-2021), e fluttuazioni economiche. Il clustering incrementale si dimostra uno strumento efficace per tracciare queste evoluzioni senza dover riprocessare l'intero dataset storico ad ogni aggiornamento.</w:t>
-      </w:r>
-    </w:p>
-    <w:p>
-      <w:pPr>
-        <w:spacing w:before="200" w:after="200"/>
-        <w:jc w:val="both"/>
-      </w:pPr>
       <w:r>
         <w:rPr>
           <w:noProof/>
         </w:rPr>
         <w:drawing>
-          <wp:anchor distT="0" distB="0" distL="114300" distR="114300" simplePos="0" relativeHeight="251667456" behindDoc="0" locked="0" layoutInCell="1" allowOverlap="1" wp14:anchorId="7FDD58B6" wp14:editId="49E338D5">
+          <wp:anchor distT="0" distB="0" distL="114300" distR="114300" simplePos="0" relativeHeight="251667456" behindDoc="0" locked="0" layoutInCell="1" allowOverlap="1" wp14:anchorId="7FDD58B6" wp14:editId="6681D9F6">
             <wp:simplePos x="0" y="0"/>
             <wp:positionH relativeFrom="margin">
-              <wp:posOffset>48260</wp:posOffset>
+              <wp:posOffset>-1081</wp:posOffset>
             </wp:positionH>
             <wp:positionV relativeFrom="margin">
-              <wp:posOffset>5009610</wp:posOffset>
+              <wp:posOffset>2918069</wp:posOffset>
             </wp:positionV>
             <wp:extent cx="5731510" cy="3531235"/>
             <wp:effectExtent l="0" t="0" r="0" b="0"/>
@@ -5603,7 +5724,7 @@
                     </pic:cNvPicPr>
                   </pic:nvPicPr>
                   <pic:blipFill>
-                    <a:blip r:embed="rId13">
+                    <a:blip r:embed="rId14">
                       <a:extLst>
                         <a:ext uri="{28A0092B-C50C-407E-A947-70E740481C1C}">
                           <a14:useLocalDpi xmlns:a14="http://schemas.microsoft.com/office/drawing/2010/main" val="0"/>
@@ -5635,9 +5756,41 @@
         </w:drawing>
       </w:r>
     </w:p>
+    <w:p>
+      <w:pPr>
+        <w:pStyle w:val="Heading3"/>
+        <w:jc w:val="both"/>
+      </w:pPr>
+      <w:bookmarkStart w:id="33" w:name="_Toc219048318"/>
+    </w:p>
+    <w:p>
+      <w:pPr>
+        <w:pStyle w:val="Heading3"/>
+        <w:jc w:val="both"/>
+      </w:pPr>
+      <w:r>
+        <w:t>Risposta alla Domanda: I cluster cambiano significativamente tra 2020 e 2025?</w:t>
+      </w:r>
+      <w:bookmarkEnd w:id="33"/>
+    </w:p>
+    <w:p>
+      <w:pPr>
+        <w:spacing w:after="200"/>
+        <w:jc w:val="both"/>
+      </w:pPr>
+      <w:r>
+        <w:t>Sì, si osservano cambiamenti significativi in circa il 20-30% delle aree. Questi cambiamenti possono essere attribuiti a diversi fattori: modifiche nelle politiche di sicurezza pubblica, trasformazioni urbanistiche, effetti della pandemia COVID-19 (particolarmente nel 2020-2021), e fluttuazioni economiche. Il clustering incrementale si dimostra uno strumento efficace per tracciare queste evoluzioni senza dover riprocessare l'intero dataset storico ad ogni aggiornamento.</w:t>
+      </w:r>
+    </w:p>
+    <w:p>
+      <w:pPr>
+        <w:spacing w:before="200" w:after="200"/>
+        <w:jc w:val="both"/>
+      </w:pPr>
+    </w:p>
     <w:sectPr>
-      <w:headerReference w:type="default" r:id="rId14"/>
-      <w:footerReference w:type="default" r:id="rId15"/>
+      <w:headerReference w:type="default" r:id="rId15"/>
+      <w:footerReference w:type="default" r:id="rId16"/>
       <w:pgSz w:w="11906" w:h="16838"/>
       <w:pgMar w:top="1440" w:right="1440" w:bottom="1440" w:left="1440" w:header="708" w:footer="708" w:gutter="0"/>
       <w:cols w:space="720"/>
@@ -7197,6 +7350,7 @@
   <w:style w:type="character" w:default="1" w:styleId="DefaultParagraphFont">
     <w:name w:val="Default Paragraph Font"/>
     <w:uiPriority w:val="1"/>
+    <w:semiHidden/>
     <w:unhideWhenUsed/>
   </w:style>
   <w:style w:type="table" w:default="1" w:styleId="TableNormal">

</xml_diff>